<commit_message>
subindo novo jar para container
</commit_message>
<xml_diff>
--- a/Documentação/negocios/DOCUMENTACAO.docx
+++ b/Documentação/negocios/DOCUMENTACAO.docx
@@ -2102,17 +2102,6 @@
           <w:u w:val="single"/>
         </w:rPr>
       </w:pPr>
-    </w:p>
-    <w:p>
-      <w:pPr>
-        <w:rPr>
-          <w:b/>
-          <w:bCs/>
-          <w:sz w:val="36"/>
-          <w:szCs w:val="36"/>
-          <w:u w:val="single"/>
-        </w:rPr>
-      </w:pPr>
       <w:r>
         <w:rPr>
           <w:b/>
@@ -2123,18 +2112,18 @@
           <w:u w:val="single"/>
         </w:rPr>
         <w:drawing>
-          <wp:anchor distT="0" distB="0" distL="0" distR="0" simplePos="0" relativeHeight="11" behindDoc="1" locked="0" layoutInCell="1" allowOverlap="1" wp14:anchorId="7D6F3527" wp14:editId="7C6F355F">
+          <wp:anchor distT="0" distB="0" distL="114300" distR="114300" simplePos="0" relativeHeight="251658240" behindDoc="1" locked="0" layoutInCell="1" allowOverlap="1" wp14:anchorId="20409F75" wp14:editId="3AEC7979">
             <wp:simplePos x="0" y="0"/>
             <wp:positionH relativeFrom="margin">
-              <wp:posOffset>345539</wp:posOffset>
+              <wp:align>center</wp:align>
             </wp:positionH>
             <wp:positionV relativeFrom="paragraph">
-              <wp:posOffset>14877</wp:posOffset>
+              <wp:posOffset>170490</wp:posOffset>
             </wp:positionV>
-            <wp:extent cx="5225143" cy="3918327"/>
-            <wp:effectExtent l="0" t="0" r="0" b="6350"/>
+            <wp:extent cx="6535566" cy="3679618"/>
+            <wp:effectExtent l="0" t="0" r="0" b="0"/>
             <wp:wrapNone/>
-            <wp:docPr id="2" name="Imagem 1" descr="Diagrama&#10;&#10;Descrição gerada automaticamente"/>
+            <wp:docPr id="4" name="Imagem 4"/>
             <wp:cNvGraphicFramePr>
               <a:graphicFrameLocks xmlns:a="http://schemas.openxmlformats.org/drawingml/2006/main" noChangeAspect="1"/>
             </wp:cNvGraphicFramePr>
@@ -2142,13 +2131,20 @@
               <a:graphicData uri="http://schemas.openxmlformats.org/drawingml/2006/picture">
                 <pic:pic xmlns:pic="http://schemas.openxmlformats.org/drawingml/2006/picture">
                   <pic:nvPicPr>
-                    <pic:cNvPr id="2" name="Imagem 1" descr="Diagrama&#10;&#10;Descrição gerada automaticamente"/>
+                    <pic:cNvPr id="0" name="Picture 1"/>
                     <pic:cNvPicPr>
                       <a:picLocks noChangeAspect="1" noChangeArrowheads="1"/>
                     </pic:cNvPicPr>
                   </pic:nvPicPr>
                   <pic:blipFill>
-                    <a:blip r:embed="rId9"/>
+                    <a:blip r:embed="rId9">
+                      <a:extLst>
+                        <a:ext uri="{28A0092B-C50C-407E-A947-70E740481C1C}">
+                          <a14:useLocalDpi xmlns:a14="http://schemas.microsoft.com/office/drawing/2010/main" val="0"/>
+                        </a:ext>
+                      </a:extLst>
+                    </a:blip>
+                    <a:srcRect/>
                     <a:stretch>
                       <a:fillRect/>
                     </a:stretch>
@@ -2156,11 +2152,15 @@
                   <pic:spPr bwMode="auto">
                     <a:xfrm>
                       <a:off x="0" y="0"/>
-                      <a:ext cx="5231403" cy="3923021"/>
+                      <a:ext cx="6535566" cy="3679618"/>
                     </a:xfrm>
                     <a:prstGeom prst="rect">
                       <a:avLst/>
                     </a:prstGeom>
+                    <a:noFill/>
+                    <a:ln>
+                      <a:noFill/>
+                    </a:ln>
                   </pic:spPr>
                 </pic:pic>
               </a:graphicData>
@@ -2284,7 +2284,9 @@
           <w:u w:val="single"/>
         </w:rPr>
       </w:pPr>
-      <w:r>
+    </w:p>
+    <w:p>
+      <w:pPr>
         <w:rPr>
           <w:b/>
           <w:bCs/>
@@ -2292,6 +2294,15 @@
           <w:szCs w:val="36"/>
           <w:u w:val="single"/>
         </w:rPr>
+      </w:pPr>
+      <w:r>
+        <w:rPr>
+          <w:b/>
+          <w:bCs/>
+          <w:sz w:val="36"/>
+          <w:szCs w:val="36"/>
+          <w:u w:val="single"/>
+        </w:rPr>
         <w:t>Requisitos:</w:t>
       </w:r>
     </w:p>
@@ -3227,7 +3238,40 @@
           <w:sz w:val="28"/>
           <w:szCs w:val="28"/>
         </w:rPr>
-        <w:t>Backup periódico dos dados do cliente em dispositivos móveis guardados com segurança.</w:t>
+        <w:t xml:space="preserve">Backup </w:t>
+      </w:r>
+      <w:r>
+        <w:rPr>
+          <w:sz w:val="28"/>
+          <w:szCs w:val="28"/>
+          <w:u w:val="single"/>
+        </w:rPr>
+        <w:t>p</w:t>
+      </w:r>
+      <w:r>
+        <w:rPr>
+          <w:sz w:val="28"/>
+          <w:szCs w:val="28"/>
+          <w:u w:val="single"/>
+        </w:rPr>
+        <w:tab/>
+      </w:r>
+      <w:proofErr w:type="spellStart"/>
+      <w:r>
+        <w:rPr>
+          <w:sz w:val="28"/>
+          <w:szCs w:val="28"/>
+          <w:u w:val="single"/>
+        </w:rPr>
+        <w:t>eriódico</w:t>
+      </w:r>
+      <w:proofErr w:type="spellEnd"/>
+      <w:r>
+        <w:rPr>
+          <w:sz w:val="28"/>
+          <w:szCs w:val="28"/>
+        </w:rPr>
+        <w:t xml:space="preserve"> dos dados do cliente em dispositivos móveis guardados com segurança.</w:t>
       </w:r>
     </w:p>
     <w:p>
@@ -3476,16 +3520,6 @@
         <w:rPr>
           <w:b/>
           <w:bCs/>
-          <w:sz w:val="32"/>
-          <w:szCs w:val="32"/>
-        </w:rPr>
-      </w:pPr>
-    </w:p>
-    <w:p>
-      <w:pPr>
-        <w:rPr>
-          <w:b/>
-          <w:bCs/>
           <w:sz w:val="36"/>
           <w:szCs w:val="36"/>
           <w:u w:val="single"/>
@@ -3510,6 +3544,7 @@
           <w:szCs w:val="36"/>
           <w:u w:val="single"/>
         </w:rPr>
+        <w:lastRenderedPageBreak/>
         <w:t>Restrições:</w:t>
       </w:r>
     </w:p>
@@ -3658,6 +3693,26 @@
           <w:szCs w:val="28"/>
         </w:rPr>
         <w:t>Prazo de entrega de Sprint 2 prevista para 20/10;</w:t>
+      </w:r>
+    </w:p>
+    <w:p>
+      <w:pPr>
+        <w:pStyle w:val="PargrafodaLista"/>
+        <w:numPr>
+          <w:ilvl w:val="0"/>
+          <w:numId w:val="4"/>
+        </w:numPr>
+        <w:rPr>
+          <w:sz w:val="28"/>
+          <w:szCs w:val="28"/>
+        </w:rPr>
+      </w:pPr>
+      <w:r>
+        <w:rPr>
+          <w:sz w:val="28"/>
+          <w:szCs w:val="28"/>
+        </w:rPr>
+        <w:t>Prazo da última entrega prevista em 08/12;</w:t>
       </w:r>
     </w:p>
     <w:p>
@@ -4261,6 +4316,135 @@
           <w:szCs w:val="28"/>
         </w:rPr>
         <w:t>Validação das funcionalidades e ferramentas utilizadas ao longo da sprint;</w:t>
+      </w:r>
+    </w:p>
+    <w:p>
+      <w:pPr>
+        <w:pStyle w:val="PargrafodaLista"/>
+        <w:numPr>
+          <w:ilvl w:val="0"/>
+          <w:numId w:val="5"/>
+        </w:numPr>
+        <w:rPr>
+          <w:b/>
+          <w:bCs/>
+          <w:sz w:val="28"/>
+          <w:szCs w:val="28"/>
+        </w:rPr>
+      </w:pPr>
+      <w:r>
+        <w:rPr>
+          <w:sz w:val="28"/>
+          <w:szCs w:val="28"/>
+        </w:rPr>
+        <w:lastRenderedPageBreak/>
+        <w:t>Desenvolvimento da tecnologia de CRUD para gerente e agente de estação;</w:t>
+      </w:r>
+    </w:p>
+    <w:p>
+      <w:pPr>
+        <w:pStyle w:val="PargrafodaLista"/>
+        <w:numPr>
+          <w:ilvl w:val="0"/>
+          <w:numId w:val="5"/>
+        </w:numPr>
+        <w:rPr>
+          <w:b/>
+          <w:bCs/>
+          <w:sz w:val="28"/>
+          <w:szCs w:val="28"/>
+        </w:rPr>
+      </w:pPr>
+      <w:r>
+        <w:rPr>
+          <w:sz w:val="28"/>
+          <w:szCs w:val="28"/>
+        </w:rPr>
+        <w:t>Desenvolvimento da integração de usuário a máquina via terminal (CLI);</w:t>
+      </w:r>
+    </w:p>
+    <w:p>
+      <w:pPr>
+        <w:pStyle w:val="PargrafodaLista"/>
+        <w:numPr>
+          <w:ilvl w:val="0"/>
+          <w:numId w:val="5"/>
+        </w:numPr>
+        <w:rPr>
+          <w:b/>
+          <w:bCs/>
+          <w:sz w:val="28"/>
+          <w:szCs w:val="28"/>
+        </w:rPr>
+      </w:pPr>
+      <w:r>
+        <w:rPr>
+          <w:sz w:val="28"/>
+          <w:szCs w:val="28"/>
+        </w:rPr>
+        <w:t>Criação do container com assistente de instalação;</w:t>
+      </w:r>
+    </w:p>
+    <w:p>
+      <w:pPr>
+        <w:pStyle w:val="PargrafodaLista"/>
+        <w:numPr>
+          <w:ilvl w:val="0"/>
+          <w:numId w:val="5"/>
+        </w:numPr>
+        <w:rPr>
+          <w:b/>
+          <w:bCs/>
+          <w:sz w:val="28"/>
+          <w:szCs w:val="28"/>
+        </w:rPr>
+      </w:pPr>
+      <w:r>
+        <w:rPr>
+          <w:sz w:val="28"/>
+          <w:szCs w:val="28"/>
+        </w:rPr>
+        <w:t>Integração do usuário via slack;</w:t>
+      </w:r>
+    </w:p>
+    <w:p>
+      <w:pPr>
+        <w:pStyle w:val="PargrafodaLista"/>
+        <w:numPr>
+          <w:ilvl w:val="0"/>
+          <w:numId w:val="5"/>
+        </w:numPr>
+        <w:rPr>
+          <w:sz w:val="28"/>
+          <w:szCs w:val="28"/>
+        </w:rPr>
+      </w:pPr>
+      <w:r>
+        <w:rPr>
+          <w:sz w:val="28"/>
+          <w:szCs w:val="28"/>
+        </w:rPr>
+        <w:t>Geração de relatórios de máquina;</w:t>
+      </w:r>
+    </w:p>
+    <w:p>
+      <w:pPr>
+        <w:pStyle w:val="PargrafodaLista"/>
+        <w:numPr>
+          <w:ilvl w:val="0"/>
+          <w:numId w:val="5"/>
+        </w:numPr>
+        <w:rPr>
+          <w:sz w:val="28"/>
+          <w:szCs w:val="28"/>
+        </w:rPr>
+      </w:pPr>
+      <w:r>
+        <w:rPr>
+          <w:sz w:val="28"/>
+          <w:szCs w:val="28"/>
+        </w:rPr>
+        <w:t>Desenvolvimento final da dashboard de monitoramento de máquina.</w:t>
       </w:r>
     </w:p>
     <w:p>

</xml_diff>